<commit_message>
Example 5 working now, will switch to integral in next commit.
</commit_message>
<xml_diff>
--- a/Examples/Example05/0-Example5ProcDoc.docx
+++ b/Examples/Example05/0-Example5ProcDoc.docx
@@ -2,7 +2,624 @@
 <file path=word/document.xml><?xml version="1.0" encoding="utf-8"?>
 <w:document xmlns:wpc="http://schemas.microsoft.com/office/word/2010/wordprocessingCanvas" xmlns:cx="http://schemas.microsoft.com/office/drawing/2014/chartex" xmlns:cx1="http://schemas.microsoft.com/office/drawing/2015/9/8/chartex" xmlns:cx2="http://schemas.microsoft.com/office/drawing/2015/10/21/chartex" xmlns:cx3="http://schemas.microsoft.com/office/drawing/2016/5/9/chartex" xmlns:cx4="http://schemas.microsoft.com/office/drawing/2016/5/10/chartex" xmlns:cx5="http://schemas.microsoft.com/office/drawing/2016/5/11/chartex" xmlns:cx6="http://schemas.microsoft.com/office/drawing/2016/5/12/chartex" xmlns:cx7="http://schemas.microsoft.com/office/drawing/2016/5/13/chartex" xmlns:cx8="http://schemas.microsoft.com/office/drawing/2016/5/14/chartex" xmlns:mc="http://schemas.openxmlformats.org/markup-compatibility/2006" xmlns:aink="http://schemas.microsoft.com/office/drawing/2016/ink" xmlns:am3d="http://schemas.microsoft.com/office/drawing/2017/model3d" xmlns:o="urn:schemas-microsoft-com:office:office" xmlns:r="http://schemas.openxmlformats.org/officeDocument/2006/relationships" xmlns:m="http://schemas.openxmlformats.org/officeDocument/2006/math" xmlns:v="urn:schemas-microsoft-com:vml" xmlns:wp14="http://schemas.microsoft.com/office/word/2010/wordprocessingDrawing" xmlns:wp="http://schemas.openxmlformats.org/drawingml/2006/wordprocessingDrawing" xmlns:w10="urn:schemas-microsoft-com:office:word" xmlns:w="http://schemas.openxmlformats.org/wordprocessingml/2006/main" xmlns:w14="http://schemas.microsoft.com/office/word/2010/wordml" xmlns:w15="http://schemas.microsoft.com/office/word/2012/wordml" xmlns:w16cex="http://schemas.microsoft.com/office/word/2018/wordml/cex" xmlns:w16cid="http://schemas.microsoft.com/office/word/2016/wordml/cid" xmlns:w16="http://schemas.microsoft.com/office/word/2018/wordml" xmlns:w16sdtdh="http://schemas.microsoft.com/office/word/2020/wordml/sdtdatahash" xmlns:w16se="http://schemas.microsoft.com/office/word/2015/wordml/symex" xmlns:wpg="http://schemas.microsoft.com/office/word/2010/wordprocessingGroup" xmlns:wpi="http://schemas.microsoft.com/office/word/2010/wordprocessingInk" xmlns:wne="http://schemas.microsoft.com/office/word/2006/wordml" xmlns:wps="http://schemas.microsoft.com/office/word/2010/wordprocessingShape" mc:Ignorable="w14 w15 w16se w16cid w16 w16cex w16sdtdh wp14">
   <w:body>
+    <w:p>
+      <w:r>
+        <w:t>STEP 1:</w:t>
+      </w:r>
+    </w:p>
+    <w:p>
+      <w:r>
+        <w:t>Create the top of the Cantera YAML file.</w:t>
+      </w:r>
+      <w:r>
+        <w:t xml:space="preserve"> The simplest thing to do is to take an existing file and copy it.</w:t>
+      </w:r>
+    </w:p>
+    <w:p>
+      <w:r>
+        <w:t>The beginning of the file will be the model name (here , the model name will be “Example5”).</w:t>
+      </w:r>
+    </w:p>
     <w:p/>
+    <w:p>
+      <w:r>
+        <w:t xml:space="preserve">The phases here include one named </w:t>
+      </w:r>
+      <w:r>
+        <w:rPr>
+          <w:i/>
+          <w:iCs/>
+        </w:rPr>
+        <w:t xml:space="preserve">gas </w:t>
+      </w:r>
+      <w:r>
+        <w:t xml:space="preserve">phase and one named </w:t>
+      </w:r>
+      <w:r>
+        <w:rPr>
+          <w:i/>
+          <w:iCs/>
+        </w:rPr>
+        <w:t xml:space="preserve">surf </w:t>
+      </w:r>
+      <w:r>
+        <w:t>.  Later, these will be “linked” by a Cantera interface object where the gas phase species can thereby impinge upon the surface.</w:t>
+      </w:r>
+    </w:p>
+    <w:p/>
+    <w:p>
+      <w:r>
+        <w:t xml:space="preserve">In this example, we are going to two possible surface species, </w:t>
+      </w:r>
+      <w:r>
+        <w:t>Acetaldehyde1-Ce(S), Acetaldehyde2-Ce(S)</w:t>
+      </w:r>
+      <w:r>
+        <w:t>, in addition  to empty sites. We are only going to use one of the surface species.</w:t>
+      </w:r>
+    </w:p>
+    <w:p/>
+    <w:p>
+      <w:r>
+        <w:t>W</w:t>
+      </w:r>
+      <w:r>
+        <w:t xml:space="preserve">e </w:t>
+      </w:r>
+      <w:r>
+        <w:rPr>
+          <w:b/>
+          <w:bCs/>
+        </w:rPr>
+        <w:t>cannot</w:t>
+      </w:r>
+      <w:r>
+        <w:t xml:space="preserve"> have a pressure of 0, so we use 1E-20.</w:t>
+      </w:r>
+    </w:p>
+    <w:p/>
+    <w:p>
+      <w:r>
+        <w:t>STEP 2:</w:t>
+      </w:r>
+    </w:p>
+    <w:p>
+      <w:r>
+        <w:t>Add actual thermodynamics quantities</w:t>
+      </w:r>
+      <w:r>
+        <w:t xml:space="preserve"> for the gas phase acetaldehyde</w:t>
+      </w:r>
+      <w:r>
+        <w:t xml:space="preserve"> and surface species</w:t>
+      </w:r>
+    </w:p>
+    <w:p>
+      <w:pPr>
+        <w:rPr>
+          <w:rFonts w:ascii="Times New Roman" w:hAnsi="Times New Roman" w:cs="Times New Roman"/>
+        </w:rPr>
+      </w:pPr>
+      <w:r>
+        <w:t xml:space="preserve">Some NASA polynomials came from. </w:t>
+      </w:r>
+      <w:hyperlink r:id="rId5" w:history="1">
+        <w:r>
+          <w:rPr>
+            <w:rStyle w:val="Hyperlink"/>
+            <w:rFonts w:ascii="Times New Roman" w:hAnsi="Times New Roman" w:cs="Times New Roman"/>
+          </w:rPr>
+          <w:t>https://doi.org/10.1016/j.combustflame.2014.12.010</w:t>
+        </w:r>
+      </w:hyperlink>
+      <w:r>
+        <w:rPr>
+          <w:rFonts w:ascii="Times New Roman" w:hAnsi="Times New Roman" w:cs="Times New Roman"/>
+        </w:rPr>
+        <w:t xml:space="preserve">   </w:t>
+      </w:r>
+    </w:p>
+    <w:p/>
+    <w:p>
+      <w:pPr>
+        <w:rPr>
+          <w:rFonts w:ascii="Times New Roman" w:hAnsi="Times New Roman" w:cs="Times New Roman"/>
+        </w:rPr>
+      </w:pPr>
+      <w:r>
+        <w:rPr>
+          <w:rFonts w:ascii="Times New Roman" w:hAnsi="Times New Roman" w:cs="Times New Roman"/>
+        </w:rPr>
+        <w:t xml:space="preserve">Acetaldehyde 3D Sackur-Tetrode   </w:t>
+      </w:r>
+      <w:r>
+        <w:rPr>
+          <w:rFonts w:ascii="Calibri" w:eastAsia="Times New Roman" w:hAnsi="Calibri" w:cs="Calibri"/>
+          <w:color w:val="000000"/>
+        </w:rPr>
+        <w:t>156.06 J/molK</w:t>
+      </w:r>
+    </w:p>
+    <w:p/>
+    <w:p>
+      <w:r>
+        <w:rPr>
+          <w:b/>
+          <w:bCs/>
+        </w:rPr>
+        <w:t xml:space="preserve">TODO: </w:t>
+      </w:r>
+      <w:r>
+        <w:t>Provide explanation for h</w:t>
+      </w:r>
+      <w:r>
+        <w:t xml:space="preserve">ow to make the surface species thermodynamics </w:t>
+      </w:r>
+      <w:r>
+        <w:t>using Sackur-Tetrode, adsorption enthalpy calculations, and info from</w:t>
+      </w:r>
+      <w:r>
+        <w:t xml:space="preserve"> following  link: </w:t>
+      </w:r>
+      <w:r>
+        <w:t>https://myengineeringworld.net/2013/10/Excel-thermochemical-NASA-polynomials-Burcat.html</w:t>
+      </w:r>
+    </w:p>
+    <w:p/>
+    <w:p/>
+    <w:p>
+      <w:r>
+        <w:t>STEP 3:</w:t>
+      </w:r>
+    </w:p>
+    <w:p>
+      <w:r>
+        <w:t xml:space="preserve">Create a set of reactions and rate constants. In this case, we will be using </w:t>
+      </w:r>
+      <w:r>
+        <w:t>Example5_input_reactions_parameters.csv</w:t>
+      </w:r>
+      <w:r>
+        <w:t xml:space="preserve"> which is based on some previous model.</w:t>
+      </w:r>
+    </w:p>
+    <w:p>
+      <w:pPr>
+        <w:rPr>
+          <w:rFonts w:ascii="Calibri" w:eastAsia="Times New Roman" w:hAnsi="Calibri" w:cs="Calibri"/>
+          <w:color w:val="000000"/>
+        </w:rPr>
+      </w:pPr>
+      <w:r>
+        <w:rPr>
+          <w:rFonts w:ascii="Calibri" w:eastAsia="Times New Roman" w:hAnsi="Calibri" w:cs="Calibri"/>
+          <w:color w:val="000000"/>
+        </w:rPr>
+        <w:t>canteraReactionType</w:t>
+      </w:r>
+      <w:r>
+        <w:rPr>
+          <w:rFonts w:ascii="Calibri" w:eastAsia="Times New Roman" w:hAnsi="Calibri" w:cs="Calibri"/>
+          <w:color w:val="000000"/>
+        </w:rPr>
+        <w:t xml:space="preserve">  should be “reaction” (or ‘surface_reaction’).  The fact that it is as surface reaction is actually gleaned from the (S) inside </w:t>
+      </w:r>
+      <w:r>
+        <w:rPr>
+          <w:rFonts w:ascii="Calibri" w:eastAsia="Times New Roman" w:hAnsi="Calibri" w:cs="Calibri"/>
+          <w:color w:val="000000"/>
+        </w:rPr>
+        <w:t>reactionEquation</w:t>
+      </w:r>
+      <w:r>
+        <w:rPr>
+          <w:rFonts w:ascii="Calibri" w:eastAsia="Times New Roman" w:hAnsi="Calibri" w:cs="Calibri"/>
+          <w:color w:val="000000"/>
+        </w:rPr>
+        <w:t>.</w:t>
+      </w:r>
+    </w:p>
+    <w:p>
+      <w:pPr>
+        <w:rPr>
+          <w:rFonts w:ascii="Calibri" w:eastAsia="Times New Roman" w:hAnsi="Calibri" w:cs="Calibri"/>
+          <w:color w:val="000000"/>
+        </w:rPr>
+      </w:pPr>
+    </w:p>
+    <w:p>
+      <w:pPr>
+        <w:rPr>
+          <w:rFonts w:ascii="Calibri" w:eastAsia="Times New Roman" w:hAnsi="Calibri" w:cs="Calibri"/>
+          <w:color w:val="000000"/>
+        </w:rPr>
+      </w:pPr>
+      <w:r>
+        <w:rPr>
+          <w:rFonts w:ascii="Calibri" w:eastAsia="Times New Roman" w:hAnsi="Calibri" w:cs="Calibri"/>
+          <w:color w:val="000000"/>
+        </w:rPr>
+        <w:t xml:space="preserve">We have made a few reactions, but we are only going to use the ones related to Acetaldehyde species 11. The way we will do that </w:t>
+      </w:r>
+      <w:r>
+        <w:rPr>
+          <w:rFonts w:ascii="Calibri" w:eastAsia="Times New Roman" w:hAnsi="Calibri" w:cs="Calibri"/>
+          <w:color w:val="000000"/>
+        </w:rPr>
+        <w:t>is simply by having the surface covered with only species 1 during the initial coverages.</w:t>
+      </w:r>
+      <w:r>
+        <w:rPr>
+          <w:rFonts w:ascii="Calibri" w:eastAsia="Times New Roman" w:hAnsi="Calibri" w:cs="Calibri"/>
+          <w:color w:val="000000"/>
+        </w:rPr>
+        <w:t xml:space="preserve"> There are already some coverages inside </w:t>
+      </w:r>
+      <w:r>
+        <w:rPr>
+          <w:rFonts w:ascii="Calibri" w:eastAsia="Times New Roman" w:hAnsi="Calibri" w:cs="Calibri"/>
+          <w:color w:val="000000"/>
+        </w:rPr>
+        <w:t>Example5_yaml_top_info.yaml</w:t>
+      </w:r>
+      <w:r>
+        <w:rPr>
+          <w:rFonts w:ascii="Calibri" w:eastAsia="Times New Roman" w:hAnsi="Calibri" w:cs="Calibri"/>
+          <w:color w:val="000000"/>
+        </w:rPr>
+        <w:t>, but we are going to overwrite those later.</w:t>
+      </w:r>
+    </w:p>
+    <w:p>
+      <w:pPr>
+        <w:rPr>
+          <w:rFonts w:ascii="Calibri" w:eastAsia="Times New Roman" w:hAnsi="Calibri" w:cs="Calibri"/>
+          <w:color w:val="000000"/>
+        </w:rPr>
+      </w:pPr>
+    </w:p>
+    <w:p>
+      <w:pPr>
+        <w:rPr>
+          <w:rFonts w:ascii="Calibri" w:eastAsia="Times New Roman" w:hAnsi="Calibri" w:cs="Calibri"/>
+          <w:color w:val="000000"/>
+        </w:rPr>
+      </w:pPr>
+      <w:r>
+        <w:rPr>
+          <w:rFonts w:ascii="Calibri" w:eastAsia="Times New Roman" w:hAnsi="Calibri" w:cs="Calibri"/>
+          <w:color w:val="000000"/>
+        </w:rPr>
+        <w:t>STEP 4:</w:t>
+      </w:r>
+    </w:p>
+    <w:p>
+      <w:pPr>
+        <w:rPr>
+          <w:rFonts w:ascii="Calibri" w:eastAsia="Times New Roman" w:hAnsi="Calibri" w:cs="Calibri"/>
+          <w:color w:val="000000"/>
+        </w:rPr>
+      </w:pPr>
+      <w:r>
+        <w:rPr>
+          <w:rFonts w:ascii="Calibri" w:eastAsia="Times New Roman" w:hAnsi="Calibri" w:cs="Calibri"/>
+          <w:color w:val="000000"/>
+        </w:rPr>
+        <w:t xml:space="preserve">Inside </w:t>
+      </w:r>
+      <w:r>
+        <w:rPr>
+          <w:rFonts w:ascii="Calibri" w:eastAsia="Times New Roman" w:hAnsi="Calibri" w:cs="Calibri"/>
+          <w:color w:val="000000"/>
+        </w:rPr>
+        <w:t>model_functions_example5.py</w:t>
+      </w:r>
+      <w:r>
+        <w:rPr>
+          <w:rFonts w:ascii="Calibri" w:eastAsia="Times New Roman" w:hAnsi="Calibri" w:cs="Calibri"/>
+          <w:color w:val="000000"/>
+        </w:rPr>
+        <w:t xml:space="preserve"> we will need to create the simulation function</w:t>
+      </w:r>
+      <w:r>
+        <w:rPr>
+          <w:rFonts w:ascii="Calibri" w:eastAsia="Times New Roman" w:hAnsi="Calibri" w:cs="Calibri"/>
+          <w:color w:val="000000"/>
+        </w:rPr>
+        <w:t xml:space="preserve"> </w:t>
+      </w:r>
+      <w:r>
+        <w:rPr>
+          <w:rFonts w:ascii="Calibri" w:eastAsia="Times New Roman" w:hAnsi="Calibri" w:cs="Calibri"/>
+          <w:color w:val="000000"/>
+        </w:rPr>
+        <w:t>that PEUQSE will call. First, we will put all of the settings at the top of the file for the “</w:t>
+      </w:r>
+      <w:r>
+        <w:rPr>
+          <w:rFonts w:ascii="Calibri" w:eastAsia="Times New Roman" w:hAnsi="Calibri" w:cs="Calibri"/>
+          <w:color w:val="000000"/>
+        </w:rPr>
+        <w:t>Example5_input_simulation_settings</w:t>
+      </w:r>
+      <w:r>
+        <w:rPr>
+          <w:rFonts w:ascii="Calibri" w:eastAsia="Times New Roman" w:hAnsi="Calibri" w:cs="Calibri"/>
+          <w:color w:val="000000"/>
+        </w:rPr>
+        <w:t>”, these are for the cantera simulation model (not for PEUQSE).</w:t>
+      </w:r>
+    </w:p>
+    <w:p>
+      <w:pPr>
+        <w:rPr>
+          <w:rFonts w:ascii="Calibri" w:eastAsia="Times New Roman" w:hAnsi="Calibri" w:cs="Calibri"/>
+          <w:color w:val="000000"/>
+        </w:rPr>
+      </w:pPr>
+      <w:r>
+        <w:rPr>
+          <w:rFonts w:ascii="Calibri" w:eastAsia="Times New Roman" w:hAnsi="Calibri" w:cs="Calibri"/>
+          <w:color w:val="000000"/>
+        </w:rPr>
+        <w:t>In these lines of code we have set the surface coverage to have only the Acetaldehyde1 surface species, and nothing of anything else.</w:t>
+      </w:r>
+    </w:p>
+    <w:p>
+      <w:pPr>
+        <w:rPr>
+          <w:rFonts w:ascii="Calibri" w:eastAsia="Times New Roman" w:hAnsi="Calibri" w:cs="Calibri"/>
+          <w:color w:val="000000"/>
+        </w:rPr>
+      </w:pPr>
+    </w:p>
+    <w:p>
+      <w:pPr>
+        <w:rPr>
+          <w:rFonts w:ascii="Calibri" w:eastAsia="Times New Roman" w:hAnsi="Calibri" w:cs="Calibri"/>
+          <w:color w:val="000000"/>
+        </w:rPr>
+      </w:pPr>
+      <w:r>
+        <w:rPr>
+          <w:rFonts w:ascii="Calibri" w:eastAsia="Times New Roman" w:hAnsi="Calibri" w:cs="Calibri"/>
+          <w:color w:val="000000"/>
+        </w:rPr>
+        <w:t>Then we have some piecewise intervals</w:t>
+      </w:r>
+      <w:r>
+        <w:rPr>
+          <w:rFonts w:ascii="Calibri" w:eastAsia="Times New Roman" w:hAnsi="Calibri" w:cs="Calibri"/>
+          <w:color w:val="000000"/>
+        </w:rPr>
+        <w:t xml:space="preserve"> and parameters. These are the cantera parameters – we are only going to modify some subset of these using PEUQSE.</w:t>
+      </w:r>
+    </w:p>
+    <w:p>
+      <w:pPr>
+        <w:rPr>
+          <w:rFonts w:ascii="Calibri" w:eastAsia="Times New Roman" w:hAnsi="Calibri" w:cs="Calibri"/>
+          <w:color w:val="000000"/>
+        </w:rPr>
+      </w:pPr>
+    </w:p>
+    <w:p>
+      <w:pPr>
+        <w:rPr>
+          <w:rFonts w:ascii="Calibri" w:eastAsia="Times New Roman" w:hAnsi="Calibri" w:cs="Calibri"/>
+          <w:color w:val="000000"/>
+        </w:rPr>
+      </w:pPr>
+      <w:r>
+        <w:rPr>
+          <w:rFonts w:ascii="Calibri" w:eastAsia="Times New Roman" w:hAnsi="Calibri" w:cs="Calibri"/>
+          <w:color w:val="000000"/>
+        </w:rPr>
+        <w:lastRenderedPageBreak/>
+        <w:t>In order to help the parameter estimation find a solution, we are going to make the samplings like “</w:t>
+      </w:r>
+      <w:r>
+        <w:rPr>
+          <w:rFonts w:ascii="Calibri" w:eastAsia="Times New Roman" w:hAnsi="Calibri" w:cs="Calibri"/>
+          <w:i/>
+          <w:iCs/>
+          <w:color w:val="000000"/>
+        </w:rPr>
+        <w:t>offsets</w:t>
+      </w:r>
+      <w:r>
+        <w:rPr>
+          <w:rFonts w:ascii="Calibri" w:eastAsia="Times New Roman" w:hAnsi="Calibri" w:cs="Calibri"/>
+          <w:color w:val="000000"/>
+        </w:rPr>
+        <w:t>” from each other that then get converted into modifiers: this way we can confine ourselves to monotonically decreasing activation energies.</w:t>
+      </w:r>
+    </w:p>
+    <w:p>
+      <w:pPr>
+        <w:rPr>
+          <w:rFonts w:ascii="Calibri" w:eastAsia="Times New Roman" w:hAnsi="Calibri" w:cs="Calibri"/>
+          <w:color w:val="000000"/>
+        </w:rPr>
+      </w:pPr>
+    </w:p>
+    <w:p>
+      <w:pPr>
+        <w:rPr>
+          <w:rFonts w:ascii="Calibri" w:eastAsia="Times New Roman" w:hAnsi="Calibri" w:cs="Calibri"/>
+          <w:color w:val="000000"/>
+        </w:rPr>
+      </w:pPr>
+      <w:r>
+        <w:rPr>
+          <w:rFonts w:ascii="Calibri" w:eastAsia="Times New Roman" w:hAnsi="Calibri" w:cs="Calibri"/>
+          <w:color w:val="000000"/>
+        </w:rPr>
+        <w:t>STEP 5:</w:t>
+      </w:r>
+    </w:p>
+    <w:p>
+      <w:pPr>
+        <w:rPr>
+          <w:rFonts w:ascii="Calibri" w:eastAsia="Times New Roman" w:hAnsi="Calibri" w:cs="Calibri"/>
+          <w:color w:val="000000"/>
+        </w:rPr>
+      </w:pPr>
+      <w:r>
+        <w:rPr>
+          <w:rFonts w:ascii="Calibri" w:eastAsia="Times New Roman" w:hAnsi="Calibri" w:cs="Calibri"/>
+          <w:color w:val="000000"/>
+        </w:rPr>
+        <w:t>It is a best practice to create an example simulation prior to running the parameter estimation. We will do so inside a function called “test_run”</w:t>
+      </w:r>
+    </w:p>
+    <w:p>
+      <w:pPr>
+        <w:rPr>
+          <w:rFonts w:ascii="Calibri" w:eastAsia="Times New Roman" w:hAnsi="Calibri" w:cs="Calibri"/>
+          <w:color w:val="000000"/>
+        </w:rPr>
+      </w:pPr>
+      <w:r>
+        <w:rPr>
+          <w:rFonts w:ascii="Calibri" w:eastAsia="Times New Roman" w:hAnsi="Calibri" w:cs="Calibri"/>
+          <w:color w:val="000000"/>
+        </w:rPr>
+        <w:t>The output from “test_run” looks strange, but that is fine because it is not intended to be a “good” output.</w:t>
+      </w:r>
+    </w:p>
+    <w:p>
+      <w:pPr>
+        <w:rPr>
+          <w:rFonts w:ascii="Calibri" w:eastAsia="Times New Roman" w:hAnsi="Calibri" w:cs="Calibri"/>
+          <w:color w:val="000000"/>
+        </w:rPr>
+      </w:pPr>
+    </w:p>
+    <w:p>
+      <w:pPr>
+        <w:rPr>
+          <w:rFonts w:ascii="Calibri" w:eastAsia="Times New Roman" w:hAnsi="Calibri" w:cs="Calibri"/>
+          <w:color w:val="000000"/>
+        </w:rPr>
+      </w:pPr>
+      <w:r>
+        <w:rPr>
+          <w:rFonts w:ascii="Calibri" w:eastAsia="Times New Roman" w:hAnsi="Calibri" w:cs="Calibri"/>
+          <w:color w:val="000000"/>
+        </w:rPr>
+        <w:t>STEP 6:</w:t>
+      </w:r>
+    </w:p>
+    <w:p>
+      <w:pPr>
+        <w:rPr>
+          <w:rFonts w:ascii="Calibri" w:eastAsia="Times New Roman" w:hAnsi="Calibri" w:cs="Calibri"/>
+          <w:color w:val="000000"/>
+        </w:rPr>
+      </w:pPr>
+      <w:r>
+        <w:rPr>
+          <w:rFonts w:ascii="Calibri" w:eastAsia="Times New Roman" w:hAnsi="Calibri" w:cs="Calibri"/>
+          <w:color w:val="000000"/>
+        </w:rPr>
+        <w:t>Now create a simulation function that will serve as a simulation wrapper.</w:t>
+      </w:r>
+    </w:p>
+    <w:p>
+      <w:pPr>
+        <w:rPr>
+          <w:rFonts w:ascii="Calibri" w:eastAsia="Times New Roman" w:hAnsi="Calibri" w:cs="Calibri"/>
+          <w:color w:val="000000"/>
+        </w:rPr>
+      </w:pPr>
+      <w:r>
+        <w:rPr>
+          <w:rFonts w:ascii="Calibri" w:eastAsia="Times New Roman" w:hAnsi="Calibri" w:cs="Calibri"/>
+          <w:color w:val="000000"/>
+        </w:rPr>
+        <w:t xml:space="preserve">Then test that also from the man function. Make 2 cases to make sure </w:t>
+      </w:r>
+      <w:r>
+        <w:rPr>
+          <w:rFonts w:ascii="Calibri" w:eastAsia="Times New Roman" w:hAnsi="Calibri" w:cs="Calibri"/>
+          <w:color w:val="000000"/>
+        </w:rPr>
+        <w:t>we can see a difference.</w:t>
+      </w:r>
+    </w:p>
+    <w:p>
+      <w:pPr>
+        <w:rPr>
+          <w:rFonts w:ascii="Calibri" w:eastAsia="Times New Roman" w:hAnsi="Calibri" w:cs="Calibri"/>
+          <w:color w:val="000000"/>
+        </w:rPr>
+      </w:pPr>
+    </w:p>
+    <w:p>
+      <w:pPr>
+        <w:rPr>
+          <w:rFonts w:ascii="Calibri" w:eastAsia="Times New Roman" w:hAnsi="Calibri" w:cs="Calibri"/>
+          <w:color w:val="000000"/>
+        </w:rPr>
+      </w:pPr>
+      <w:r>
+        <w:rPr>
+          <w:rFonts w:ascii="Calibri" w:eastAsia="Times New Roman" w:hAnsi="Calibri" w:cs="Calibri"/>
+          <w:color w:val="000000"/>
+        </w:rPr>
+        <w:t>STEP 7:</w:t>
+      </w:r>
+    </w:p>
+    <w:p>
+      <w:pPr>
+        <w:rPr>
+          <w:rFonts w:ascii="Calibri" w:eastAsia="Times New Roman" w:hAnsi="Calibri" w:cs="Calibri"/>
+          <w:color w:val="000000"/>
+        </w:rPr>
+      </w:pPr>
+      <w:r>
+        <w:rPr>
+          <w:rFonts w:ascii="Calibri" w:eastAsia="Times New Roman" w:hAnsi="Calibri" w:cs="Calibri"/>
+          <w:color w:val="000000"/>
+        </w:rPr>
+        <w:t>Now create a PEUQSE runfile</w:t>
+      </w:r>
+      <w:r>
+        <w:rPr>
+          <w:rFonts w:ascii="Calibri" w:eastAsia="Times New Roman" w:hAnsi="Calibri" w:cs="Calibri"/>
+          <w:color w:val="000000"/>
+        </w:rPr>
+        <w:t xml:space="preserve"> to change the PEUQSE inputs.</w:t>
+      </w:r>
+    </w:p>
+    <w:p>
+      <w:pPr>
+        <w:rPr>
+          <w:rFonts w:ascii="Calibri" w:eastAsia="Times New Roman" w:hAnsi="Calibri" w:cs="Calibri"/>
+          <w:color w:val="000000"/>
+        </w:rPr>
+      </w:pPr>
+    </w:p>
+    <w:p>
+      <w:r>
+        <w:t>runfile_example5 has a short mcmc run</w:t>
+      </w:r>
+    </w:p>
+    <w:p>
+      <w:r>
+        <w:t>runfile_example5b has a doOptimizeLogP using the MAP from one of the short mcmc runs.</w:t>
+      </w:r>
+    </w:p>
+    <w:p/>
+    <w:p>
+      <w:r>
+        <w:t xml:space="preserve">This example was not run to the point of reaching a good fit: just long enough to provide some examples. </w:t>
+      </w:r>
+      <w:r>
+        <w:t xml:space="preserve">It looks like there should be some coefficient of scaling on the data. </w:t>
+      </w:r>
+    </w:p>
     <w:sectPr>
       <w:pgSz w:w="12240" w:h="15840"/>
       <w:pgMar w:top="1440" w:right="1440" w:bottom="1440" w:left="1440" w:header="720" w:footer="720" w:gutter="0"/>
@@ -11,6 +628,103 @@
     </w:sectPr>
   </w:body>
 </w:document>
+</file>
+
+<file path=word/numbering.xml><?xml version="1.0" encoding="utf-8"?>
+<w:numbering xmlns:wpc="http://schemas.microsoft.com/office/word/2010/wordprocessingCanvas" xmlns:cx="http://schemas.microsoft.com/office/drawing/2014/chartex" xmlns:cx1="http://schemas.microsoft.com/office/drawing/2015/9/8/chartex" xmlns:cx2="http://schemas.microsoft.com/office/drawing/2015/10/21/chartex" xmlns:cx3="http://schemas.microsoft.com/office/drawing/2016/5/9/chartex" xmlns:cx4="http://schemas.microsoft.com/office/drawing/2016/5/10/chartex" xmlns:cx5="http://schemas.microsoft.com/office/drawing/2016/5/11/chartex" xmlns:cx6="http://schemas.microsoft.com/office/drawing/2016/5/12/chartex" xmlns:cx7="http://schemas.microsoft.com/office/drawing/2016/5/13/chartex" xmlns:cx8="http://schemas.microsoft.com/office/drawing/2016/5/14/chartex" xmlns:mc="http://schemas.openxmlformats.org/markup-compatibility/2006" xmlns:aink="http://schemas.microsoft.com/office/drawing/2016/ink" xmlns:am3d="http://schemas.microsoft.com/office/drawing/2017/model3d" xmlns:o="urn:schemas-microsoft-com:office:office" xmlns:r="http://schemas.openxmlformats.org/officeDocument/2006/relationships" xmlns:m="http://schemas.openxmlformats.org/officeDocument/2006/math" xmlns:v="urn:schemas-microsoft-com:vml" xmlns:wp14="http://schemas.microsoft.com/office/word/2010/wordprocessingDrawing" xmlns:wp="http://schemas.openxmlformats.org/drawingml/2006/wordprocessingDrawing" xmlns:w10="urn:schemas-microsoft-com:office:word" xmlns:w="http://schemas.openxmlformats.org/wordprocessingml/2006/main" xmlns:w14="http://schemas.microsoft.com/office/word/2010/wordml" xmlns:w15="http://schemas.microsoft.com/office/word/2012/wordml" xmlns:w16cex="http://schemas.microsoft.com/office/word/2018/wordml/cex" xmlns:w16cid="http://schemas.microsoft.com/office/word/2016/wordml/cid" xmlns:w16="http://schemas.microsoft.com/office/word/2018/wordml" xmlns:w16sdtdh="http://schemas.microsoft.com/office/word/2020/wordml/sdtdatahash" xmlns:w16se="http://schemas.microsoft.com/office/word/2015/wordml/symex" xmlns:wpg="http://schemas.microsoft.com/office/word/2010/wordprocessingGroup" xmlns:wpi="http://schemas.microsoft.com/office/word/2010/wordprocessingInk" xmlns:wne="http://schemas.microsoft.com/office/word/2006/wordml" xmlns:wps="http://schemas.microsoft.com/office/word/2010/wordprocessingShape" mc:Ignorable="w14 w15 w16se w16cid w16 w16cex w16sdtdh wp14">
+  <w:abstractNum w:abstractNumId="0" w15:restartNumberingAfterBreak="0">
+    <w:nsid w:val="05471313"/>
+    <w:multiLevelType w:val="hybridMultilevel"/>
+    <w:tmpl w:val="5F2EE386"/>
+    <w:lvl w:ilvl="0" w:tplc="0409000F">
+      <w:start w:val="1"/>
+      <w:numFmt w:val="decimal"/>
+      <w:lvlText w:val="%1."/>
+      <w:lvlJc w:val="left"/>
+      <w:pPr>
+        <w:ind w:left="720" w:hanging="360"/>
+      </w:pPr>
+      <w:rPr>
+        <w:rFonts w:hint="default"/>
+      </w:rPr>
+    </w:lvl>
+    <w:lvl w:ilvl="1" w:tplc="04090019">
+      <w:start w:val="1"/>
+      <w:numFmt w:val="lowerLetter"/>
+      <w:lvlText w:val="%2."/>
+      <w:lvlJc w:val="left"/>
+      <w:pPr>
+        <w:ind w:left="1440" w:hanging="360"/>
+      </w:pPr>
+    </w:lvl>
+    <w:lvl w:ilvl="2" w:tplc="0409001B">
+      <w:start w:val="1"/>
+      <w:numFmt w:val="lowerRoman"/>
+      <w:lvlText w:val="%3."/>
+      <w:lvlJc w:val="right"/>
+      <w:pPr>
+        <w:ind w:left="2160" w:hanging="180"/>
+      </w:pPr>
+    </w:lvl>
+    <w:lvl w:ilvl="3" w:tplc="0409000F">
+      <w:start w:val="1"/>
+      <w:numFmt w:val="decimal"/>
+      <w:lvlText w:val="%4."/>
+      <w:lvlJc w:val="left"/>
+      <w:pPr>
+        <w:ind w:left="2880" w:hanging="360"/>
+      </w:pPr>
+    </w:lvl>
+    <w:lvl w:ilvl="4" w:tplc="04090019">
+      <w:start w:val="1"/>
+      <w:numFmt w:val="lowerLetter"/>
+      <w:lvlText w:val="%5."/>
+      <w:lvlJc w:val="left"/>
+      <w:pPr>
+        <w:ind w:left="3600" w:hanging="360"/>
+      </w:pPr>
+    </w:lvl>
+    <w:lvl w:ilvl="5" w:tplc="0409001B">
+      <w:start w:val="1"/>
+      <w:numFmt w:val="lowerRoman"/>
+      <w:lvlText w:val="%6."/>
+      <w:lvlJc w:val="right"/>
+      <w:pPr>
+        <w:ind w:left="4320" w:hanging="180"/>
+      </w:pPr>
+    </w:lvl>
+    <w:lvl w:ilvl="6" w:tplc="0409000F">
+      <w:start w:val="1"/>
+      <w:numFmt w:val="decimal"/>
+      <w:lvlText w:val="%7."/>
+      <w:lvlJc w:val="left"/>
+      <w:pPr>
+        <w:ind w:left="5040" w:hanging="360"/>
+      </w:pPr>
+    </w:lvl>
+    <w:lvl w:ilvl="7" w:tplc="04090019" w:tentative="1">
+      <w:start w:val="1"/>
+      <w:numFmt w:val="lowerLetter"/>
+      <w:lvlText w:val="%8."/>
+      <w:lvlJc w:val="left"/>
+      <w:pPr>
+        <w:ind w:left="5760" w:hanging="360"/>
+      </w:pPr>
+    </w:lvl>
+    <w:lvl w:ilvl="8" w:tplc="0409001B" w:tentative="1">
+      <w:start w:val="1"/>
+      <w:numFmt w:val="lowerRoman"/>
+      <w:lvlText w:val="%9."/>
+      <w:lvlJc w:val="right"/>
+      <w:pPr>
+        <w:ind w:left="6480" w:hanging="180"/>
+      </w:pPr>
+    </w:lvl>
+  </w:abstractNum>
+  <w:num w:numId="1">
+    <w:abstractNumId w:val="0"/>
+  </w:num>
+</w:numbering>
 </file>
 
 <file path=word/styles.xml><?xml version="1.0" encoding="utf-8"?>
@@ -507,6 +1221,40 @@
       <w:szCs w:val="32"/>
     </w:rPr>
   </w:style>
+  <w:style w:type="paragraph" w:styleId="ListParagraph">
+    <w:name w:val="List Paragraph"/>
+    <w:basedOn w:val="Normal"/>
+    <w:uiPriority w:val="34"/>
+    <w:qFormat/>
+    <w:rsid w:val="00A5059F"/>
+    <w:pPr>
+      <w:ind w:left="720"/>
+      <w:contextualSpacing/>
+    </w:pPr>
+  </w:style>
+  <w:style w:type="character" w:styleId="Hyperlink">
+    <w:name w:val="Hyperlink"/>
+    <w:basedOn w:val="DefaultParagraphFont"/>
+    <w:uiPriority w:val="99"/>
+    <w:unhideWhenUsed/>
+    <w:rsid w:val="00B94233"/>
+    <w:rPr>
+      <w:color w:val="0563C1" w:themeColor="hyperlink"/>
+      <w:u w:val="single"/>
+    </w:rPr>
+  </w:style>
+  <w:style w:type="character" w:styleId="UnresolvedMention">
+    <w:name w:val="Unresolved Mention"/>
+    <w:basedOn w:val="DefaultParagraphFont"/>
+    <w:uiPriority w:val="99"/>
+    <w:semiHidden/>
+    <w:unhideWhenUsed/>
+    <w:rsid w:val="00B94233"/>
+    <w:rPr>
+      <w:color w:val="605E5C"/>
+      <w:shd w:val="clear" w:color="auto" w:fill="E1DFDD"/>
+    </w:rPr>
+  </w:style>
 </w:styles>
 </file>
 

</xml_diff>